<commit_message>
New configuration.cs and removed test project
Also added an image(pic5) that got deleted somewhere during testing and
was giving errors when publishing
</commit_message>
<xml_diff>
--- a/Proposal Document.docx
+++ b/Proposal Document.docx
@@ -250,6 +250,56 @@
                   </w:rPr>
                   <w:t>Andrew Christensen, James Powell, Kyle Hoppe</w:t>
                 </w:r>
+                <w:r>
+                  <w:rPr>
+                    <w:b/>
+                    <w:bCs/>
+                  </w:rPr>
+                  <w:t xml:space="preserve">, </w:t>
+                </w:r>
+                <w:proofErr w:type="spellStart"/>
+                <w:r>
+                  <w:rPr>
+                    <w:b/>
+                    <w:bCs/>
+                  </w:rPr>
+                  <w:t>Quiante</w:t>
+                </w:r>
+                <w:proofErr w:type="spellEnd"/>
+                <w:r>
+                  <w:rPr>
+                    <w:b/>
+                    <w:bCs/>
+                  </w:rPr>
+                  <w:t xml:space="preserve"> Swearingen</w:t>
+                </w:r>
+              </w:p>
+              <w:p>
+                <w:pPr>
+                  <w:pStyle w:val="NoSpacing"/>
+                  <w:jc w:val="center"/>
+                  <w:rPr>
+                    <w:b/>
+                    <w:bCs/>
+                  </w:rPr>
+                </w:pPr>
+              </w:p>
+              <w:p>
+                <w:pPr>
+                  <w:pStyle w:val="NoSpacing"/>
+                  <w:jc w:val="center"/>
+                  <w:rPr>
+                    <w:b/>
+                    <w:bCs/>
+                  </w:rPr>
+                </w:pPr>
+                <w:r>
+                  <w:rPr>
+                    <w:b/>
+                    <w:bCs/>
+                  </w:rPr>
+                  <w:t>Revised</w:t>
+                </w:r>
               </w:p>
             </w:tc>
           </w:tr>
@@ -270,7 +320,7 @@
                   <w:docPart w:val="F7046F2C47414C0A8C5FC6B1C7C5525C"/>
                 </w:placeholder>
                 <w:dataBinding w:prefixMappings="xmlns:ns0='http://schemas.microsoft.com/office/2006/coverPageProps'" w:xpath="/ns0:CoverPageProperties[1]/ns0:PublishDate[1]" w:storeItemID="{55AF091B-3C7A-41E3-B477-F2FDAA23CFDA}"/>
-                <w:date w:fullDate="2016-03-14T00:00:00Z">
+                <w:date w:fullDate="2016-05-30T00:00:00Z">
                   <w:dateFormat w:val="M/d/yyyy"/>
                   <w:lid w:val="en-US"/>
                   <w:storeMappedDataAs w:val="dateTime"/>
@@ -298,7 +348,7 @@
                         <w:b/>
                         <w:bCs/>
                       </w:rPr>
-                      <w:t>3/14/2016</w:t>
+                      <w:t>5/30/2016</w:t>
                     </w:r>
                   </w:p>
                 </w:tc>
@@ -2291,43 +2341,28 @@
         <w:t>members to log in and be redirected to the team page.</w:t>
       </w:r>
       <w:r>
-        <w:t xml:space="preserve"> Once logged into the team member website, a page with team announcements</w:t>
-      </w:r>
-      <w:r>
-        <w:t>,</w:t>
-      </w:r>
-      <w:r>
-        <w:t xml:space="preserve"> notifications</w:t>
-      </w:r>
-      <w:r>
-        <w:t xml:space="preserve"> </w:t>
-      </w:r>
-      <w:r>
-        <w:t xml:space="preserve">specific </w:t>
-      </w:r>
-      <w:r>
-        <w:t>to the team member</w:t>
-      </w:r>
-      <w:r>
-        <w:t xml:space="preserve"> (expiring certificate/swim qualification </w:t>
-      </w:r>
-      <w:r>
-        <w:t>tests</w:t>
-      </w:r>
-      <w:r>
-        <w:t>/other</w:t>
-      </w:r>
-      <w:r>
-        <w:t>)</w:t>
-      </w:r>
-      <w:r>
-        <w:t xml:space="preserve">, a team calendar, </w:t>
-      </w:r>
-      <w:r>
-        <w:t xml:space="preserve">and upcoming trainings will be displayed. </w:t>
-      </w:r>
-      <w:r>
-        <w:t>Admin navigation links will be available for team members with appropriate privileges. These links will include links to manage the public website content, edit member privileges, list/contact team members, view and edit a mission log, and view and edit equipment.</w:t>
+        <w:t xml:space="preserve"> Once logged into the team member website, a page </w:t>
+      </w:r>
+      <w:r>
+        <w:t xml:space="preserve">with </w:t>
+      </w:r>
+      <w:r>
+        <w:t xml:space="preserve">a team calendar, </w:t>
+      </w:r>
+      <w:r>
+        <w:t>and upcoming trainings (team events)</w:t>
+      </w:r>
+      <w:r>
+        <w:t xml:space="preserve"> will be displayed. </w:t>
+      </w:r>
+      <w:r>
+        <w:t xml:space="preserve">Admin navigation links will be available for team members with appropriate privileges. These links will include links to manage the public website content, edit member privileges, </w:t>
+      </w:r>
+      <w:r>
+        <w:t xml:space="preserve">and </w:t>
+      </w:r>
+      <w:r>
+        <w:t>list/contact team members.</w:t>
       </w:r>
     </w:p>
     <w:p>
@@ -2391,6 +2426,33 @@
       <w:r>
         <w:t>Public users should be able to make a donation to the team through the website.</w:t>
       </w:r>
+      <w:r>
+        <w:t xml:space="preserve"> </w:t>
+      </w:r>
+      <w:r>
+        <w:rPr>
+          <w:color w:val="FF0000"/>
+        </w:rPr>
+        <w:t>(Awaiting creation of</w:t>
+      </w:r>
+      <w:r>
+        <w:rPr>
+          <w:color w:val="FF0000"/>
+        </w:rPr>
+        <w:t xml:space="preserve"> non-profit </w:t>
+      </w:r>
+      <w:r>
+        <w:rPr>
+          <w:color w:val="FF0000"/>
+        </w:rPr>
+        <w:t>PayPal</w:t>
+      </w:r>
+      <w:r>
+        <w:rPr>
+          <w:color w:val="FF0000"/>
+        </w:rPr>
+        <w:t xml:space="preserve"> account)</w:t>
+      </w:r>
     </w:p>
     <w:p>
       <w:pPr>
@@ -2467,22 +2529,16 @@
         <w:t>/edit</w:t>
       </w:r>
       <w:r>
-        <w:t xml:space="preserve"> their own information. This includes contact info, </w:t>
-      </w:r>
-      <w:r>
-        <w:t xml:space="preserve">dive experience, other useful skills available to the team, </w:t>
-      </w:r>
-      <w:r>
-        <w:t xml:space="preserve">dive certifications, </w:t>
-      </w:r>
-      <w:r>
-        <w:t xml:space="preserve">and </w:t>
-      </w:r>
-      <w:r>
-        <w:t>current qualifications</w:t>
-      </w:r>
-      <w:r>
-        <w:t>.</w:t>
+        <w:t xml:space="preserve"> their own information. This </w:t>
+      </w:r>
+      <w:r>
+        <w:t xml:space="preserve">primarily </w:t>
+      </w:r>
+      <w:r>
+        <w:t>includes contact info</w:t>
+      </w:r>
+      <w:r>
+        <w:t xml:space="preserve"> but may be expanded in the future.</w:t>
       </w:r>
     </w:p>
     <w:p>
@@ -2494,7 +2550,19 @@
         </w:numPr>
       </w:pPr>
       <w:r>
-        <w:t>All team members should be able to view their own mission eligibility and attendance percentage.</w:t>
+        <w:t>A</w:t>
+      </w:r>
+      <w:r>
+        <w:t xml:space="preserve">ll </w:t>
+      </w:r>
+      <w:r>
+        <w:t>team member</w:t>
+      </w:r>
+      <w:r>
+        <w:t>s</w:t>
+      </w:r>
+      <w:r>
+        <w:t xml:space="preserve"> should be notified in advance when any qualifications will be expiring and need renewal.</w:t>
       </w:r>
     </w:p>
     <w:p>
@@ -2506,19 +2574,7 @@
         </w:numPr>
       </w:pPr>
       <w:r>
-        <w:t>A</w:t>
-      </w:r>
-      <w:r>
-        <w:t xml:space="preserve">ll </w:t>
-      </w:r>
-      <w:r>
-        <w:t>team member</w:t>
-      </w:r>
-      <w:r>
-        <w:t>s</w:t>
-      </w:r>
-      <w:r>
-        <w:t xml:space="preserve"> should be notified in advance when any qualifications will be expiring and need renewal.</w:t>
+        <w:t>All team members should be able to view the rest of the teams basic contact information.</w:t>
       </w:r>
     </w:p>
     <w:p>
@@ -2530,75 +2586,6 @@
         </w:numPr>
       </w:pPr>
       <w:r>
-        <w:t>All t</w:t>
-      </w:r>
-      <w:r>
-        <w:t>eam members</w:t>
-      </w:r>
-      <w:r>
-        <w:t xml:space="preserve"> that are mission eligible</w:t>
-      </w:r>
-      <w:r>
-        <w:t xml:space="preserve"> should be able to log in and add documentation to an ongoing mission log. This could be limited to a basic description, date, and current status of the mission.</w:t>
-      </w:r>
-    </w:p>
-    <w:p>
-      <w:pPr>
-        <w:pStyle w:val="ListParagraph"/>
-        <w:numPr>
-          <w:ilvl w:val="0"/>
-          <w:numId w:val="1"/>
-        </w:numPr>
-      </w:pPr>
-      <w:r>
-        <w:t xml:space="preserve">A team admin </w:t>
-      </w:r>
-      <w:r>
-        <w:t>needs to</w:t>
-      </w:r>
-      <w:r>
-        <w:t xml:space="preserve"> be able to manage a list of equipment.</w:t>
-      </w:r>
-      <w:r>
-        <w:t xml:space="preserve"> This list would include details for equipment that needs regular inspection/maintenance and provide a notification prior to the date that maintenance needs to occur.</w:t>
-      </w:r>
-      <w:r>
-        <w:t xml:space="preserve"> This list </w:t>
-      </w:r>
-      <w:r>
-        <w:t>could</w:t>
-      </w:r>
-      <w:r>
-        <w:t xml:space="preserve"> also be </w:t>
-      </w:r>
-      <w:r>
-        <w:t xml:space="preserve">used to track equipment </w:t>
-      </w:r>
-      <w:r>
-        <w:t>that team members have checked out.</w:t>
-      </w:r>
-    </w:p>
-    <w:p>
-      <w:pPr>
-        <w:pStyle w:val="ListParagraph"/>
-        <w:numPr>
-          <w:ilvl w:val="0"/>
-          <w:numId w:val="1"/>
-        </w:numPr>
-      </w:pPr>
-      <w:r>
-        <w:t>All team members should be able to view the rest of the teams basic contact information.</w:t>
-      </w:r>
-    </w:p>
-    <w:p>
-      <w:pPr>
-        <w:pStyle w:val="ListParagraph"/>
-        <w:numPr>
-          <w:ilvl w:val="0"/>
-          <w:numId w:val="1"/>
-        </w:numPr>
-      </w:pPr>
-      <w:r>
         <w:t>A team admin should be able to fill out a web form and have it email selected team members.</w:t>
       </w:r>
     </w:p>
@@ -2684,6 +2671,15 @@
         <w:t>Public Donations</w:t>
       </w:r>
       <w:bookmarkEnd w:id="5"/>
+      <w:r>
+        <w:t xml:space="preserve"> </w:t>
+      </w:r>
+      <w:r>
+        <w:rPr>
+          <w:color w:val="FF0000"/>
+        </w:rPr>
+        <w:t>(Pending PayPal Account Creation)</w:t>
+      </w:r>
     </w:p>
     <w:p>
       <w:pPr>
@@ -2770,6 +2766,13 @@
         </w:rPr>
         <w:t>(Link will open E-Mail application with “To” field set.)</w:t>
       </w:r>
+      <w:r>
+        <w:rPr>
+          <w:i/>
+          <w:iCs/>
+        </w:rPr>
+        <w:t xml:space="preserve"> (Displayed on contact page)</w:t>
+      </w:r>
     </w:p>
     <w:p>
       <w:pPr>
@@ -2781,6 +2784,16 @@
       <w:r>
         <w:t>The system will display address information if user wants to drop off application in person.</w:t>
       </w:r>
+      <w:r>
+        <w:t xml:space="preserve"> </w:t>
+      </w:r>
+      <w:r>
+        <w:rPr>
+          <w:i/>
+          <w:iCs/>
+        </w:rPr>
+        <w:t>(Displayed on contact page)</w:t>
+      </w:r>
     </w:p>
     <w:p>
       <w:pPr>
@@ -2800,6 +2813,9 @@
         </w:numPr>
       </w:pPr>
       <w:r>
+        <w:t xml:space="preserve">       </w:t>
+      </w:r>
+      <w:r>
         <w:t>The system will include one custom user role (</w:t>
       </w:r>
       <w:r>
@@ -2807,7 +2823,7 @@
           <w:i/>
           <w:iCs/>
         </w:rPr>
-        <w:t>Admin Role, possibly called Editor for ease-of-use?</w:t>
+        <w:t>Moderator</w:t>
       </w:r>
       <w:r>
         <w:t>)</w:t>
@@ -2849,7 +2865,7 @@
           <w:i/>
           <w:iCs/>
         </w:rPr>
-        <w:t>Contact info, dive experience, other useful skills available to the team, dive certifications, and current qualifications.</w:t>
+        <w:t>Contact info</w:t>
       </w:r>
       <w:r>
         <w:t>)</w:t>
@@ -2863,38 +2879,16 @@
         </w:numPr>
       </w:pPr>
       <w:r>
-        <w:t>The system will provide information on the user's mission eligibility and attendance percentage.</w:t>
-      </w:r>
-    </w:p>
-    <w:p>
-      <w:pPr>
-        <w:numPr>
-          <w:ilvl w:val="1"/>
-          <w:numId w:val="3"/>
-        </w:numPr>
-      </w:pPr>
+        <w:t>The system will provide logged in users with a list of contact information for each other team member.</w:t>
+      </w:r>
+    </w:p>
+    <w:p>
+      <w:pPr>
+        <w:pStyle w:val="Heading2"/>
+      </w:pPr>
+      <w:bookmarkStart w:id="8" w:name="_Toc445665218"/>
       <w:r>
         <w:lastRenderedPageBreak/>
-        <w:t>The system will provide logged in users with a list of contact information for each other team member.</w:t>
-      </w:r>
-    </w:p>
-    <w:p>
-      <w:pPr>
-        <w:numPr>
-          <w:ilvl w:val="1"/>
-          <w:numId w:val="3"/>
-        </w:numPr>
-      </w:pPr>
-      <w:r>
-        <w:t>The system will allow mission eligible users the ability to edit ongoing mission logs, including description, date, and current status.</w:t>
-      </w:r>
-    </w:p>
-    <w:p>
-      <w:pPr>
-        <w:pStyle w:val="Heading2"/>
-      </w:pPr>
-      <w:bookmarkStart w:id="8" w:name="_Toc445665218"/>
-      <w:r>
         <w:t>Website Management (</w:t>
       </w:r>
       <w:r>
@@ -2924,14 +2918,33 @@
         </w:numPr>
       </w:pPr>
       <w:r>
-        <w:t>The system will provide a page for assigning and revoking user Admin Roles, accessible only by Admins (</w:t>
+        <w:t xml:space="preserve">The system will provide a page for assigning and revoking user </w:t>
+      </w:r>
+      <w:r>
+        <w:t>Moderator</w:t>
+      </w:r>
+      <w:r>
+        <w:t xml:space="preserve"> </w:t>
+      </w:r>
+      <w:r>
+        <w:t>roles, accessible only by Moderators</w:t>
+      </w:r>
+      <w:r>
+        <w:t xml:space="preserve"> (</w:t>
       </w:r>
       <w:r>
         <w:rPr>
           <w:i/>
           <w:iCs/>
         </w:rPr>
-        <w:t>There is no need to allow adding or delete roles on this page, as there will only ever be the need for Admins and regular users</w:t>
+        <w:t xml:space="preserve">There is no need to allow adding or delete roles on this page, as there will only ever be the need for </w:t>
+      </w:r>
+      <w:r>
+        <w:rPr>
+          <w:i/>
+          <w:iCs/>
+        </w:rPr>
+        <w:t>Moderators and other team members</w:t>
       </w:r>
       <w:r>
         <w:t>)</w:t>
@@ -2945,7 +2958,10 @@
         </w:numPr>
       </w:pPr>
       <w:r>
-        <w:t>The system will provide a form to manage front page content, including adding new posts, deleting posts, and editing posts.</w:t>
+        <w:t>The system will provide a form to manage front page content</w:t>
+      </w:r>
+      <w:r>
+        <w:t>, allowing a moderator to edit text, images, and video.</w:t>
       </w:r>
     </w:p>
     <w:p>
@@ -3015,7 +3031,21 @@
           <w:i/>
           <w:iCs/>
         </w:rPr>
-        <w:t>nly displayed for users with the Admin role</w:t>
+        <w:t>nly di</w:t>
+      </w:r>
+      <w:r>
+        <w:rPr>
+          <w:i/>
+          <w:iCs/>
+        </w:rPr>
+        <w:t>splayed for users with the Moderator</w:t>
+      </w:r>
+      <w:r>
+        <w:rPr>
+          <w:i/>
+          <w:iCs/>
+        </w:rPr>
+        <w:t xml:space="preserve"> role</w:t>
       </w:r>
       <w:r>
         <w:t>)</w:t>
@@ -3036,7 +3066,21 @@
           <w:i/>
           <w:iCs/>
         </w:rPr>
-        <w:t>Edit controls only visible to users with the Admin Role.</w:t>
+        <w:t xml:space="preserve">Edit controls only visible to users with the </w:t>
+      </w:r>
+      <w:r>
+        <w:rPr>
+          <w:i/>
+          <w:iCs/>
+        </w:rPr>
+        <w:t>Moderator</w:t>
+      </w:r>
+      <w:r>
+        <w:rPr>
+          <w:i/>
+          <w:iCs/>
+        </w:rPr>
+        <w:t xml:space="preserve"> Role.</w:t>
       </w:r>
       <w:r>
         <w:t>)</w:t>
@@ -3082,32 +3126,6 @@
         </w:numPr>
       </w:pPr>
       <w:r>
-        <w:t>The system will allow rescheduling of events, with options for new schedule date, as well as a field for specifying reasons</w:t>
-      </w:r>
-      <w:bookmarkStart w:id="9" w:name="__DdeLink__91_1625001741"/>
-      <w:r>
-        <w:t xml:space="preserve"> (</w:t>
-      </w:r>
-      <w:r>
-        <w:rPr>
-          <w:i/>
-          <w:iCs/>
-        </w:rPr>
-        <w:t>Rescheduled events can be left in the calendar, but changed visually to indicate they have been rescheduled, so users looking for an event can still see it and when it was moved to</w:t>
-      </w:r>
-      <w:bookmarkEnd w:id="9"/>
-      <w:r>
-        <w:t>)</w:t>
-      </w:r>
-    </w:p>
-    <w:p>
-      <w:pPr>
-        <w:numPr>
-          <w:ilvl w:val="2"/>
-          <w:numId w:val="3"/>
-        </w:numPr>
-      </w:pPr>
-      <w:r>
         <w:t>The system will allow editing of events, to change event description, or subject. (</w:t>
       </w:r>
       <w:r>
@@ -3123,105 +3141,6 @@
     </w:p>
     <w:p>
       <w:pPr>
-        <w:numPr>
-          <w:ilvl w:val="1"/>
-          <w:numId w:val="3"/>
-        </w:numPr>
-      </w:pPr>
-      <w:r>
-        <w:t>The system will allow the admin to maintain a list of equipment</w:t>
-      </w:r>
-    </w:p>
-    <w:p>
-      <w:pPr>
-        <w:numPr>
-          <w:ilvl w:val="2"/>
-          <w:numId w:val="3"/>
-        </w:numPr>
-      </w:pPr>
-      <w:r>
-        <w:lastRenderedPageBreak/>
-        <w:t>The system will provide a form for adding new equipment with equipment descriptions, last inspection date, and time between each inspection.</w:t>
-      </w:r>
-    </w:p>
-    <w:p>
-      <w:pPr>
-        <w:numPr>
-          <w:ilvl w:val="2"/>
-          <w:numId w:val="3"/>
-        </w:numPr>
-      </w:pPr>
-      <w:r>
-        <w:t>The system will allow the user to checkout equipment, and allow the user to specify who it is checked out to.</w:t>
-      </w:r>
-    </w:p>
-    <w:p>
-      <w:pPr>
-        <w:pStyle w:val="Heading2"/>
-      </w:pPr>
-      <w:bookmarkStart w:id="10" w:name="_Toc445665219"/>
-      <w:r>
-        <w:t>Notification System</w:t>
-      </w:r>
-      <w:bookmarkEnd w:id="10"/>
-    </w:p>
-    <w:p>
-      <w:pPr>
-        <w:numPr>
-          <w:ilvl w:val="1"/>
-          <w:numId w:val="3"/>
-        </w:numPr>
-      </w:pPr>
-      <w:r>
-        <w:t>The system will provide visual prompt of new notifications.</w:t>
-      </w:r>
-    </w:p>
-    <w:p>
-      <w:pPr>
-        <w:numPr>
-          <w:ilvl w:val="1"/>
-          <w:numId w:val="3"/>
-        </w:numPr>
-      </w:pPr>
-      <w:r>
-        <w:t>The system will add notifications for upcoming events.</w:t>
-      </w:r>
-    </w:p>
-    <w:p>
-      <w:pPr>
-        <w:numPr>
-          <w:ilvl w:val="1"/>
-          <w:numId w:val="3"/>
-        </w:numPr>
-      </w:pPr>
-      <w:r>
-        <w:t>The system will add notifications for messages address to the user</w:t>
-      </w:r>
-    </w:p>
-    <w:p>
-      <w:pPr>
-        <w:numPr>
-          <w:ilvl w:val="1"/>
-          <w:numId w:val="3"/>
-        </w:numPr>
-      </w:pPr>
-      <w:r>
-        <w:t>The system will add notifications for any qualifications that are about to expire.</w:t>
-      </w:r>
-    </w:p>
-    <w:p>
-      <w:pPr>
-        <w:numPr>
-          <w:ilvl w:val="1"/>
-          <w:numId w:val="3"/>
-        </w:numPr>
-      </w:pPr>
-      <w:r>
-        <w:t>The system will add notifications for equipment with upcoming inspections/maintenance.</w:t>
-      </w:r>
-    </w:p>
-    <w:p>
-      <w:pPr>
         <w:rPr>
           <w:rStyle w:val="Heading1Char"/>
         </w:rPr>
@@ -3231,7 +3150,7 @@
       <w:pPr>
         <w:pStyle w:val="Heading1"/>
       </w:pPr>
-      <w:bookmarkStart w:id="11" w:name="_Toc445665220"/>
+      <w:bookmarkStart w:id="9" w:name="_Toc445665220"/>
       <w:r>
         <w:rPr>
           <w:rStyle w:val="Heading1Char"/>
@@ -3239,7 +3158,7 @@
         <w:lastRenderedPageBreak/>
         <w:t>Sitemap:</w:t>
       </w:r>
-      <w:bookmarkEnd w:id="11"/>
+      <w:bookmarkEnd w:id="9"/>
       <w:r>
         <w:t xml:space="preserve"> </w:t>
       </w:r>
@@ -3269,7 +3188,7 @@
           <v:shape id="_x0000_i1025" type="#_x0000_t75" style="width:468pt;height:519.75pt" o:ole="">
             <v:imagedata r:id="rId9" o:title=""/>
           </v:shape>
-          <o:OLEObject Type="Embed" ProgID="Visio.Drawing.15" ShapeID="_x0000_i1025" DrawAspect="Content" ObjectID="_1519407110" r:id="rId10"/>
+          <o:OLEObject Type="Embed" ProgID="Visio.Drawing.15" ShapeID="_x0000_i1025" DrawAspect="Content" ObjectID="_1526139608" r:id="rId10"/>
         </w:object>
       </w:r>
     </w:p>
@@ -3277,7 +3196,7 @@
       <w:pPr>
         <w:pStyle w:val="Heading1"/>
       </w:pPr>
-      <w:bookmarkStart w:id="12" w:name="_Toc445665221"/>
+      <w:bookmarkStart w:id="10" w:name="_Toc445665221"/>
       <w:r>
         <w:rPr>
           <w:rStyle w:val="Heading1Char"/>
@@ -3285,7 +3204,7 @@
         <w:lastRenderedPageBreak/>
         <w:t>Diagrams:</w:t>
       </w:r>
-      <w:bookmarkEnd w:id="12"/>
+      <w:bookmarkEnd w:id="10"/>
       <w:r>
         <w:t xml:space="preserve"> </w:t>
       </w:r>
@@ -3296,7 +3215,7 @@
           <v:shape id="_x0000_i1026" type="#_x0000_t75" style="width:468pt;height:436.5pt" o:ole="">
             <v:imagedata r:id="rId11" o:title=""/>
           </v:shape>
-          <o:OLEObject Type="Embed" ProgID="Visio.Drawing.15" ShapeID="_x0000_i1026" DrawAspect="Content" ObjectID="_1519407111" r:id="rId12"/>
+          <o:OLEObject Type="Embed" ProgID="Visio.Drawing.15" ShapeID="_x0000_i1026" DrawAspect="Content" ObjectID="_1526139609" r:id="rId12"/>
         </w:object>
       </w:r>
     </w:p>
@@ -3304,14 +3223,15 @@
       <w:pPr>
         <w:pStyle w:val="Heading1"/>
       </w:pPr>
-      <w:bookmarkStart w:id="13" w:name="_Toc445665222"/>
+      <w:bookmarkStart w:id="11" w:name="_Toc445665222"/>
       <w:r>
         <w:lastRenderedPageBreak/>
         <w:t>Classes and Attributes:</w:t>
       </w:r>
-      <w:bookmarkEnd w:id="13"/>
-    </w:p>
-    <w:p>
+      <w:bookmarkEnd w:id="11"/>
+    </w:p>
+    <w:p>
+      <w:bookmarkStart w:id="12" w:name="_GoBack"/>
       <w:r>
         <w:rPr>
           <w:noProof/>
@@ -3365,74 +3285,73 @@
           </wp:inline>
         </w:drawing>
       </w:r>
-      <w:bookmarkStart w:id="14" w:name="_GoBack"/>
+      <w:bookmarkEnd w:id="12"/>
+    </w:p>
+    <w:p>
+      <w:pPr>
+        <w:pStyle w:val="Heading1"/>
+      </w:pPr>
+    </w:p>
+    <w:p>
+      <w:pPr>
+        <w:pStyle w:val="Heading1"/>
+      </w:pPr>
+      <w:bookmarkStart w:id="13" w:name="_Toc445665223"/>
+      <w:r>
+        <w:t xml:space="preserve">Proposed </w:t>
+      </w:r>
+      <w:r>
+        <w:t>Timeline</w:t>
+      </w:r>
+      <w:r>
+        <w:t>:</w:t>
+      </w:r>
+      <w:bookmarkEnd w:id="13"/>
+    </w:p>
+    <w:p/>
+    <w:p>
+      <w:pPr>
+        <w:pStyle w:val="Heading2"/>
+      </w:pPr>
+      <w:bookmarkStart w:id="14" w:name="_Toc445665224"/>
+      <w:r>
+        <w:t>During Break:</w:t>
+      </w:r>
       <w:bookmarkEnd w:id="14"/>
     </w:p>
     <w:p>
       <w:pPr>
-        <w:pStyle w:val="Heading1"/>
-      </w:pPr>
-    </w:p>
-    <w:p>
-      <w:pPr>
-        <w:pStyle w:val="Heading1"/>
-      </w:pPr>
-      <w:bookmarkStart w:id="15" w:name="_Toc445665223"/>
-      <w:r>
-        <w:t xml:space="preserve">Proposed </w:t>
-      </w:r>
-      <w:r>
-        <w:t>Timeline</w:t>
-      </w:r>
-      <w:r>
-        <w:t>:</w:t>
+        <w:pStyle w:val="ListParagraph"/>
+      </w:pPr>
+      <w:r>
+        <w:t>Email client to prompt for content/style options for public website.</w:t>
+      </w:r>
+    </w:p>
+    <w:p>
+      <w:pPr>
+        <w:pStyle w:val="ListParagraph"/>
+      </w:pPr>
+      <w:r>
+        <w:t>Create GitHub Repository and invite team members.</w:t>
+      </w:r>
+    </w:p>
+    <w:p>
+      <w:pPr>
+        <w:pStyle w:val="ListParagraph"/>
+      </w:pPr>
+      <w:r>
+        <w:t>Create Pivotal Tracker Project and brainstorm tasks.</w:t>
+      </w:r>
+    </w:p>
+    <w:p>
+      <w:pPr>
+        <w:pStyle w:val="Heading2"/>
+      </w:pPr>
+      <w:bookmarkStart w:id="15" w:name="_Toc445665225"/>
+      <w:r>
+        <w:t>Week 1:</w:t>
       </w:r>
       <w:bookmarkEnd w:id="15"/>
-    </w:p>
-    <w:p/>
-    <w:p>
-      <w:pPr>
-        <w:pStyle w:val="Heading2"/>
-      </w:pPr>
-      <w:bookmarkStart w:id="16" w:name="_Toc445665224"/>
-      <w:r>
-        <w:t>During Break:</w:t>
-      </w:r>
-      <w:bookmarkEnd w:id="16"/>
-    </w:p>
-    <w:p>
-      <w:pPr>
-        <w:pStyle w:val="ListParagraph"/>
-      </w:pPr>
-      <w:r>
-        <w:t>Email client to prompt for content/style options for public website.</w:t>
-      </w:r>
-    </w:p>
-    <w:p>
-      <w:pPr>
-        <w:pStyle w:val="ListParagraph"/>
-      </w:pPr>
-      <w:r>
-        <w:t>Create GitHub Repository and invite team members.</w:t>
-      </w:r>
-    </w:p>
-    <w:p>
-      <w:pPr>
-        <w:pStyle w:val="ListParagraph"/>
-      </w:pPr>
-      <w:r>
-        <w:t>Create Pivotal Tracker Project and brainstorm tasks.</w:t>
-      </w:r>
-    </w:p>
-    <w:p>
-      <w:pPr>
-        <w:pStyle w:val="Heading2"/>
-      </w:pPr>
-      <w:bookmarkStart w:id="17" w:name="_Toc445665225"/>
-      <w:r>
-        <w:t>Week 1:</w:t>
-      </w:r>
-      <w:bookmarkEnd w:id="17"/>
     </w:p>
     <w:p>
       <w:pPr>
@@ -3455,11 +3374,11 @@
       <w:pPr>
         <w:pStyle w:val="Heading2"/>
       </w:pPr>
-      <w:bookmarkStart w:id="18" w:name="_Toc445665226"/>
+      <w:bookmarkStart w:id="16" w:name="_Toc445665226"/>
       <w:r>
         <w:t>Week 2:</w:t>
       </w:r>
-      <w:bookmarkEnd w:id="18"/>
+      <w:bookmarkEnd w:id="16"/>
     </w:p>
     <w:p>
       <w:pPr>
@@ -3480,83 +3399,83 @@
       <w:pPr>
         <w:pStyle w:val="Heading2"/>
       </w:pPr>
-      <w:bookmarkStart w:id="19" w:name="_Toc445665227"/>
+      <w:bookmarkStart w:id="17" w:name="_Toc445665227"/>
       <w:r>
         <w:t>Week 4:</w:t>
       </w:r>
+      <w:bookmarkEnd w:id="17"/>
+    </w:p>
+    <w:p>
+      <w:pPr>
+        <w:ind w:left="720"/>
+      </w:pPr>
+      <w:r>
+        <w:t>Completion of public website (using placeholder content as necessary) and content management page(s).</w:t>
+      </w:r>
+    </w:p>
+    <w:p>
+      <w:pPr>
+        <w:pStyle w:val="Heading2"/>
+      </w:pPr>
+      <w:bookmarkStart w:id="18" w:name="_Toc445665228"/>
+      <w:r>
+        <w:t>Week 5:</w:t>
+      </w:r>
+      <w:bookmarkEnd w:id="18"/>
+    </w:p>
+    <w:p>
+      <w:r>
+        <w:tab/>
+      </w:r>
+      <w:r>
+        <w:t xml:space="preserve">Seed Roles, </w:t>
+      </w:r>
+      <w:r>
+        <w:t>Member log in</w:t>
+      </w:r>
+      <w:r>
+        <w:t>,</w:t>
+      </w:r>
+      <w:r>
+        <w:t xml:space="preserve"> and </w:t>
+      </w:r>
+      <w:r>
+        <w:t xml:space="preserve">member </w:t>
+      </w:r>
+      <w:r>
+        <w:t>views</w:t>
+      </w:r>
+      <w:r>
+        <w:t>.</w:t>
+      </w:r>
+    </w:p>
+    <w:p>
+      <w:pPr>
+        <w:pStyle w:val="Heading2"/>
+      </w:pPr>
+      <w:bookmarkStart w:id="19" w:name="_Toc445665229"/>
+      <w:r>
+        <w:t>Week 6:</w:t>
+      </w:r>
       <w:bookmarkEnd w:id="19"/>
     </w:p>
     <w:p>
-      <w:pPr>
-        <w:ind w:left="720"/>
-      </w:pPr>
-      <w:r>
-        <w:t>Completion of public website (using placeholder content as necessary) and content management page(s).</w:t>
+      <w:r>
+        <w:tab/>
+      </w:r>
+      <w:r>
+        <w:t>Admin pages for managing members and team calendar.</w:t>
       </w:r>
     </w:p>
     <w:p>
       <w:pPr>
         <w:pStyle w:val="Heading2"/>
       </w:pPr>
-      <w:bookmarkStart w:id="20" w:name="_Toc445665228"/>
-      <w:r>
-        <w:t>Week 5:</w:t>
+      <w:bookmarkStart w:id="20" w:name="_Toc445665230"/>
+      <w:r>
+        <w:t>Week 7:</w:t>
       </w:r>
       <w:bookmarkEnd w:id="20"/>
-    </w:p>
-    <w:p>
-      <w:r>
-        <w:tab/>
-      </w:r>
-      <w:r>
-        <w:t xml:space="preserve">Seed Roles, </w:t>
-      </w:r>
-      <w:r>
-        <w:t>Member log in</w:t>
-      </w:r>
-      <w:r>
-        <w:t>,</w:t>
-      </w:r>
-      <w:r>
-        <w:t xml:space="preserve"> and </w:t>
-      </w:r>
-      <w:r>
-        <w:t xml:space="preserve">member </w:t>
-      </w:r>
-      <w:r>
-        <w:t>views</w:t>
-      </w:r>
-      <w:r>
-        <w:t>.</w:t>
-      </w:r>
-    </w:p>
-    <w:p>
-      <w:pPr>
-        <w:pStyle w:val="Heading2"/>
-      </w:pPr>
-      <w:bookmarkStart w:id="21" w:name="_Toc445665229"/>
-      <w:r>
-        <w:t>Week 6:</w:t>
-      </w:r>
-      <w:bookmarkEnd w:id="21"/>
-    </w:p>
-    <w:p>
-      <w:r>
-        <w:tab/>
-      </w:r>
-      <w:r>
-        <w:t>Admin pages for managing members and team calendar.</w:t>
-      </w:r>
-    </w:p>
-    <w:p>
-      <w:pPr>
-        <w:pStyle w:val="Heading2"/>
-      </w:pPr>
-      <w:bookmarkStart w:id="22" w:name="_Toc445665230"/>
-      <w:r>
-        <w:t>Week 7:</w:t>
-      </w:r>
-      <w:bookmarkEnd w:id="22"/>
     </w:p>
     <w:p>
       <w:r>
@@ -3568,11 +3487,11 @@
       <w:pPr>
         <w:pStyle w:val="Heading2"/>
       </w:pPr>
-      <w:bookmarkStart w:id="23" w:name="_Toc445665231"/>
+      <w:bookmarkStart w:id="21" w:name="_Toc445665231"/>
       <w:r>
         <w:t>Week 8:</w:t>
       </w:r>
-      <w:bookmarkEnd w:id="23"/>
+      <w:bookmarkEnd w:id="21"/>
     </w:p>
     <w:p>
       <w:pPr>
@@ -3586,11 +3505,11 @@
       <w:pPr>
         <w:pStyle w:val="Heading2"/>
       </w:pPr>
-      <w:bookmarkStart w:id="24" w:name="_Toc445665232"/>
+      <w:bookmarkStart w:id="22" w:name="_Toc445665232"/>
       <w:r>
         <w:t>Week 9:</w:t>
       </w:r>
-      <w:bookmarkEnd w:id="24"/>
+      <w:bookmarkEnd w:id="22"/>
     </w:p>
     <w:p>
       <w:r>
@@ -3602,11 +3521,11 @@
       <w:pPr>
         <w:pStyle w:val="Heading2"/>
       </w:pPr>
-      <w:bookmarkStart w:id="25" w:name="_Toc445665233"/>
+      <w:bookmarkStart w:id="23" w:name="_Toc445665233"/>
       <w:r>
         <w:t>Week 10:</w:t>
       </w:r>
-      <w:bookmarkEnd w:id="25"/>
+      <w:bookmarkEnd w:id="23"/>
     </w:p>
     <w:p>
       <w:r>
@@ -3685,7 +3604,7 @@
     <w:pPr>
       <w:jc w:val="right"/>
     </w:pPr>
-    <w:bookmarkStart w:id="26" w:name="_Toc445231541"/>
+    <w:bookmarkStart w:id="24" w:name="_Toc445231541"/>
     <w:r>
       <w:rPr>
         <w:b/>
@@ -3693,7 +3612,7 @@
       </w:rPr>
       <w:t>Lane County Search and Rescue Dive Team Web App Proposal</w:t>
     </w:r>
-    <w:bookmarkEnd w:id="26"/>
+    <w:bookmarkEnd w:id="24"/>
     <w:r>
       <w:rPr>
         <w:b/>
@@ -3749,7 +3668,7 @@
             <w:noProof/>
             <w:sz w:val="24"/>
           </w:rPr>
-          <w:t>9</w:t>
+          <w:t>8</w:t>
         </w:r>
         <w:r>
           <w:rPr>
@@ -5062,6 +4981,7 @@
     <w:rsid w:val="00594084"/>
     <w:rsid w:val="006049CA"/>
     <w:rsid w:val="00875D24"/>
+    <w:rsid w:val="00B6394D"/>
   </w:rsids>
   <m:mathPr>
     <m:mathFont m:val="Cambria Math"/>
@@ -5833,7 +5753,7 @@
 
 <file path=customXml/item1.xml><?xml version="1.0" encoding="utf-8"?>
 <CoverPageProperties xmlns="http://schemas.microsoft.com/office/2006/coverPageProps">
-  <PublishDate>2016-03-14T00:00:00</PublishDate>
+  <PublishDate>2016-05-30T00:00:00</PublishDate>
   <Abstract>This document outlines the requirements, needs, and process that will be used to create a web application for the Lane County Search and Rescue Dive Team.</Abstract>
   <CompanyAddress/>
   <CompanyPhone/>
@@ -5855,7 +5775,7 @@
 </file>
 
 <file path=customXml/itemProps2.xml><?xml version="1.0" encoding="utf-8"?>
-<ds:datastoreItem xmlns:ds="http://schemas.openxmlformats.org/officeDocument/2006/customXml" ds:itemID="{180E5D41-E9B0-4494-BC19-9E60D8FBDED9}">
+<ds:datastoreItem xmlns:ds="http://schemas.openxmlformats.org/officeDocument/2006/customXml" ds:itemID="{C1456FD1-C168-486E-9F9A-EC91B0623C4D}">
   <ds:schemaRefs>
     <ds:schemaRef ds:uri="http://schemas.openxmlformats.org/officeDocument/2006/bibliography"/>
   </ds:schemaRefs>

</xml_diff>